<commit_message>
All done and all submitted
</commit_message>
<xml_diff>
--- a/個人申請/成功大學/申請動機.docx
+++ b/個人申請/成功大學/申請動機.docx
@@ -112,7 +112,22 @@
         <w:rPr>
           <w:rFonts w:hint="eastAsia"/>
         </w:rPr>
-        <w:t>在民國八十五年，由魏建宏教授指導的「</w:t>
+        <w:t>在民國八十五年，由</w:t>
+      </w:r>
+      <w:bookmarkStart w:id="2" w:name="_GoBack"/>
+      <w:r>
+        <w:rPr>
+          <w:rStyle w:val="NamesChar"/>
+          <w:rFonts w:hint="eastAsia"/>
+        </w:rPr>
+        <w:t>魏建宏</w:t>
+      </w:r>
+      <w:bookmarkEnd w:id="2"/>
+      <w:r>
+        <w:rPr>
+          <w:rFonts w:hint="eastAsia"/>
+        </w:rPr>
+        <w:t>教授指導的「</w:t>
       </w:r>
       <w:r>
         <w:rPr>
@@ -158,14 +173,14 @@
       <w:pPr>
         <w:pStyle w:val="Heading2"/>
       </w:pPr>
-      <w:bookmarkStart w:id="2" w:name="_Toc28455717"/>
+      <w:bookmarkStart w:id="3" w:name="_Toc28455717"/>
       <w:r>
         <w:rPr>
           <w:rFonts w:hint="eastAsia"/>
         </w:rPr>
         <w:t>二、為何選擇資訊工程系</w:t>
       </w:r>
-      <w:bookmarkEnd w:id="2"/>
+      <w:bookmarkEnd w:id="3"/>
     </w:p>
     <w:p>
       <w:r>
@@ -324,14 +339,14 @@
       <w:pPr>
         <w:pStyle w:val="Heading2"/>
       </w:pPr>
-      <w:bookmarkStart w:id="3" w:name="_Toc28455718"/>
+      <w:bookmarkStart w:id="4" w:name="_Toc28455718"/>
       <w:r>
         <w:rPr>
           <w:rFonts w:hint="eastAsia"/>
         </w:rPr>
         <w:t>三、大學展望</w:t>
       </w:r>
-      <w:bookmarkEnd w:id="3"/>
+      <w:bookmarkEnd w:id="4"/>
     </w:p>
     <w:p>
       <w:pPr>
@@ -530,7 +545,7 @@
       <w:pPr>
         <w:pStyle w:val="Heading1"/>
       </w:pPr>
-      <w:bookmarkStart w:id="4" w:name="_Toc28455719"/>
+      <w:bookmarkStart w:id="5" w:name="_Toc28455719"/>
       <w:r>
         <w:rPr>
           <w:rFonts w:hint="eastAsia"/>
@@ -538,13 +553,13 @@
         <w:lastRenderedPageBreak/>
         <w:t>貳、讀書計畫</w:t>
       </w:r>
-      <w:bookmarkEnd w:id="4"/>
+      <w:bookmarkEnd w:id="5"/>
     </w:p>
     <w:p>
       <w:pPr>
         <w:pStyle w:val="Heading2"/>
       </w:pPr>
-      <w:bookmarkStart w:id="5" w:name="_Toc28455720"/>
+      <w:bookmarkStart w:id="6" w:name="_Toc28455720"/>
       <w:r>
         <w:rPr>
           <w:rFonts w:hint="eastAsia"/>
@@ -565,7 +580,7 @@
         </w:rPr>
         <w:t>高三到大學</w:t>
       </w:r>
-      <w:bookmarkEnd w:id="5"/>
+      <w:bookmarkEnd w:id="6"/>
     </w:p>
     <w:p>
       <w:r>
@@ -823,7 +838,7 @@
       <w:pPr>
         <w:pStyle w:val="Heading2"/>
       </w:pPr>
-      <w:bookmarkStart w:id="6" w:name="_Toc28455721"/>
+      <w:bookmarkStart w:id="7" w:name="_Toc28455721"/>
       <w:r>
         <w:rPr>
           <w:rFonts w:hint="eastAsia"/>
@@ -844,7 +859,7 @@
         </w:rPr>
         <w:t>大學前兩年</w:t>
       </w:r>
-      <w:bookmarkEnd w:id="6"/>
+      <w:bookmarkEnd w:id="7"/>
     </w:p>
     <w:p>
       <w:r>
@@ -979,16 +994,7 @@
           <w:rStyle w:val="Emphasis"/>
           <w:rFonts w:hint="eastAsia"/>
         </w:rPr>
-        <w:t>資訊</w:t>
-      </w:r>
-      <w:bookmarkStart w:id="7" w:name="_GoBack"/>
-      <w:bookmarkEnd w:id="7"/>
-      <w:r>
-        <w:rPr>
-          <w:rStyle w:val="Emphasis"/>
-          <w:rFonts w:hint="eastAsia"/>
-        </w:rPr>
-        <w:t>競賽</w:t>
+        <w:t>資訊競賽</w:t>
       </w:r>
       <w:r>
         <w:rPr>
@@ -5965,7 +5971,7 @@
 </file>
 
 <file path=customXml/itemProps1.xml><?xml version="1.0" encoding="utf-8"?>
-<ds:datastoreItem xmlns:ds="http://schemas.openxmlformats.org/officeDocument/2006/customXml" ds:itemID="{EB5DD81B-BF82-4B6E-A26A-0FF1472375CA}">
+<ds:datastoreItem xmlns:ds="http://schemas.openxmlformats.org/officeDocument/2006/customXml" ds:itemID="{FE525BAC-6F7A-4C99-99C3-5F559D42B5ED}">
   <ds:schemaRefs>
     <ds:schemaRef ds:uri="http://schemas.openxmlformats.org/officeDocument/2006/bibliography"/>
   </ds:schemaRefs>

</xml_diff>